<commit_message>
Progress in Dialog (Not Complete)
</commit_message>
<xml_diff>
--- a/Bjorn combat dialog.docx
+++ b/Bjorn combat dialog.docx
@@ -238,6 +238,30 @@
       </w:pPr>
       <w:r>
         <w:t>YOU HUNTED MY KIND FOR YEARS! NOW ITS MY TURN!</w:t>
+      </w:r>
+    </w:p>
+    <w:p>
+      <w:pPr>
+        <w:pStyle w:val="ListParagraph"/>
+        <w:numPr>
+          <w:ilvl w:val="0"/>
+          <w:numId w:val="1"/>
+        </w:numPr>
+      </w:pPr>
+      <w:r>
+        <w:t>YOU THINK ITS HARD TO KILL ME NOW YOU SHOULD HAVE SEEN ME WITH ALL OF MY LIMBS!!!!!!!!!</w:t>
+      </w:r>
+    </w:p>
+    <w:p>
+      <w:pPr>
+        <w:pStyle w:val="ListParagraph"/>
+        <w:numPr>
+          <w:ilvl w:val="0"/>
+          <w:numId w:val="1"/>
+        </w:numPr>
+      </w:pPr>
+      <w:r>
+        <w:t>WE HAVE BEEN FIGHTING SO LONG MY LIMBS ARE GETTING RUSTY!</w:t>
       </w:r>
     </w:p>
     <w:p>

</xml_diff>

<commit_message>
More Dialog progress and RPG edits
</commit_message>
<xml_diff>
--- a/Bjorn combat dialog.docx
+++ b/Bjorn combat dialog.docx
@@ -101,179 +101,254 @@
         </w:numPr>
       </w:pPr>
       <w:r>
-        <w:t xml:space="preserve">Prepare to meet </w:t>
+        <w:t>PREPARE TO MEET THE BEST GUN IN THE WORLD MY CHODE</w:t>
+      </w:r>
+      <w:r>
+        <w:t>!</w:t>
+      </w:r>
+    </w:p>
+    <w:p>
+      <w:pPr>
+        <w:pStyle w:val="ListParagraph"/>
+        <w:numPr>
+          <w:ilvl w:val="0"/>
+          <w:numId w:val="1"/>
+        </w:numPr>
+      </w:pPr>
+      <w:r>
+        <w:t>MY GRANDMA HITS HARDER THAN THAT</w:t>
+      </w:r>
+      <w:r>
+        <w:t>!!!</w:t>
+      </w:r>
+    </w:p>
+    <w:p>
+      <w:pPr>
+        <w:pStyle w:val="ListParagraph"/>
+        <w:numPr>
+          <w:ilvl w:val="0"/>
+          <w:numId w:val="1"/>
+        </w:numPr>
+      </w:pPr>
+      <w:r>
+        <w:t>I COULD KILL ALL OF YOU IN MY SLEEP!!!!....... WITH ONE ARM!!!!!!!!!</w:t>
+      </w:r>
+    </w:p>
+    <w:p>
+      <w:pPr>
+        <w:pStyle w:val="ListParagraph"/>
+        <w:numPr>
+          <w:ilvl w:val="0"/>
+          <w:numId w:val="1"/>
+        </w:numPr>
+      </w:pPr>
+      <w:r>
+        <w:t xml:space="preserve">KNOCK </w:t>
       </w:r>
       <w:proofErr w:type="spellStart"/>
       <w:r>
-        <w:t>milheim</w:t>
+        <w:t>KNOCK</w:t>
       </w:r>
       <w:proofErr w:type="spellEnd"/>
       <w:r>
-        <w:t>!</w:t>
-      </w:r>
-    </w:p>
-    <w:p>
-      <w:pPr>
-        <w:pStyle w:val="ListParagraph"/>
-        <w:numPr>
-          <w:ilvl w:val="0"/>
-          <w:numId w:val="1"/>
-        </w:numPr>
-      </w:pPr>
-      <w:r>
-        <w:t>My grandma hits harder than that!!!</w:t>
-      </w:r>
-    </w:p>
-    <w:p>
-      <w:pPr>
-        <w:pStyle w:val="ListParagraph"/>
-        <w:numPr>
-          <w:ilvl w:val="0"/>
-          <w:numId w:val="1"/>
-        </w:numPr>
-      </w:pPr>
-      <w:r>
-        <w:t>I COULD KILL ALL OF YOU IN MY SLEEP!!!!....... WITH ONE ARM!!!!!!!!!</w:t>
-      </w:r>
-    </w:p>
-    <w:p>
-      <w:pPr>
-        <w:pStyle w:val="ListParagraph"/>
-        <w:numPr>
-          <w:ilvl w:val="0"/>
-          <w:numId w:val="1"/>
-        </w:numPr>
-      </w:pPr>
-      <w:r>
-        <w:t xml:space="preserve">KNOCK </w:t>
-      </w:r>
+        <w:t xml:space="preserve"> WHO’S THERE … MY SHEILD, MY SHEILD WHO? MY SHEILD IN YO FACE!!!</w:t>
+      </w:r>
+    </w:p>
+    <w:p>
+      <w:pPr>
+        <w:pStyle w:val="ListParagraph"/>
+        <w:numPr>
+          <w:ilvl w:val="0"/>
+          <w:numId w:val="1"/>
+        </w:numPr>
+      </w:pPr>
+      <w:r>
+        <w:t>WOW HOPEFULLY YOU CAN STILL SEE I WOULDN’T WANT TO MAKE THINGS TO EASY!!!</w:t>
+      </w:r>
+    </w:p>
+    <w:p>
+      <w:pPr>
+        <w:pStyle w:val="ListParagraph"/>
+        <w:numPr>
+          <w:ilvl w:val="0"/>
+          <w:numId w:val="1"/>
+        </w:numPr>
+      </w:pPr>
+      <w:r>
+        <w:t>I CAN GET HIT… BY EVERYTHING…AND STILL KILL YOU!!</w:t>
+      </w:r>
+    </w:p>
+    <w:p>
+      <w:pPr>
+        <w:pStyle w:val="ListParagraph"/>
+        <w:numPr>
+          <w:ilvl w:val="0"/>
+          <w:numId w:val="1"/>
+        </w:numPr>
+      </w:pPr>
+      <w:r>
+        <w:t>ITS NOT MY FAULT IM UNBELIVABLEY JACKED. I BARELY EVEN LIFT BRO!</w:t>
+      </w:r>
+    </w:p>
+    <w:p>
+      <w:pPr>
+        <w:pStyle w:val="ListParagraph"/>
+        <w:numPr>
+          <w:ilvl w:val="0"/>
+          <w:numId w:val="1"/>
+        </w:numPr>
+      </w:pPr>
+      <w:r>
+        <w:t>SO PUNY HAHAHA. HOW ARE SUPPOSE TO DO ANYTHING!</w:t>
+      </w:r>
+    </w:p>
+    <w:p>
+      <w:pPr>
+        <w:pStyle w:val="ListParagraph"/>
+        <w:numPr>
+          <w:ilvl w:val="0"/>
+          <w:numId w:val="1"/>
+        </w:numPr>
+      </w:pPr>
+      <w:r>
+        <w:t>SHEILD… BASH!</w:t>
+      </w:r>
+    </w:p>
+    <w:p>
+      <w:pPr>
+        <w:pStyle w:val="ListParagraph"/>
+        <w:numPr>
+          <w:ilvl w:val="0"/>
+          <w:numId w:val="1"/>
+        </w:numPr>
+      </w:pPr>
+      <w:r>
+        <w:t>I WOULD HAVE KILLED YOU BY NOW IF I HAD A FLAMETHROWER!!!</w:t>
+      </w:r>
+    </w:p>
+    <w:p>
+      <w:pPr>
+        <w:pStyle w:val="ListParagraph"/>
+        <w:numPr>
+          <w:ilvl w:val="0"/>
+          <w:numId w:val="1"/>
+        </w:numPr>
+      </w:pPr>
+      <w:r>
+        <w:t>YOU HUNTED MY KIND FOR YEARS! NOW ITS MY TURN!</w:t>
+      </w:r>
+    </w:p>
+    <w:p>
+      <w:pPr>
+        <w:pStyle w:val="ListParagraph"/>
+        <w:numPr>
+          <w:ilvl w:val="0"/>
+          <w:numId w:val="1"/>
+        </w:numPr>
+      </w:pPr>
+      <w:r>
+        <w:t>YOU THINK ITS HARD TO KILL ME NOW YOU SHOULD HAVE SEEN ME WITH ALL OF MY LIMBS!!!!!!!!!</w:t>
+      </w:r>
+    </w:p>
+    <w:p>
+      <w:pPr>
+        <w:pStyle w:val="ListParagraph"/>
+        <w:numPr>
+          <w:ilvl w:val="0"/>
+          <w:numId w:val="1"/>
+        </w:numPr>
+      </w:pPr>
+      <w:r>
+        <w:t>WE HAVE BEEN FIGHTING SO LONG MY LIMBS ARE GETTING RUSTY!</w:t>
+      </w:r>
+    </w:p>
+    <w:p>
+      <w:pPr>
+        <w:pStyle w:val="ListParagraph"/>
+        <w:numPr>
+          <w:ilvl w:val="0"/>
+          <w:numId w:val="1"/>
+        </w:numPr>
+      </w:pPr>
+      <w:r>
+        <w:t>IM GONNA KILL YOU WITH MY CHODE!!!</w:t>
+      </w:r>
+    </w:p>
+    <w:p>
+      <w:pPr>
+        <w:pStyle w:val="ListParagraph"/>
+        <w:numPr>
+          <w:ilvl w:val="0"/>
+          <w:numId w:val="1"/>
+        </w:numPr>
+      </w:pPr>
+      <w:r>
+        <w:t>TIME TO GO BACK UNDER GROUND!</w:t>
+      </w:r>
+    </w:p>
+    <w:p>
+      <w:pPr>
+        <w:pStyle w:val="ListParagraph"/>
+        <w:numPr>
+          <w:ilvl w:val="0"/>
+          <w:numId w:val="1"/>
+        </w:numPr>
+      </w:pPr>
+      <w:r>
+        <w:t>IT TOOK ME YEARS TO GET HERE FROM MY HOMELAND AND IT FEELS LIKE ITS TAKING YOU THE SAME AMOUNT OF TIME TO KILL ME!!!!</w:t>
+      </w:r>
+    </w:p>
+    <w:p>
+      <w:pPr>
+        <w:pStyle w:val="ListParagraph"/>
+        <w:numPr>
+          <w:ilvl w:val="0"/>
+          <w:numId w:val="1"/>
+        </w:numPr>
+      </w:pPr>
+      <w:r>
+        <w:t>I HAVE SEEN SCUM LIKE YOU IN MY HOMELAND! THE ONLY DIFFERENCE IS THAT THEY WERE STONGER!</w:t>
+      </w:r>
+    </w:p>
+    <w:p>
+      <w:pPr>
+        <w:pStyle w:val="ListParagraph"/>
+        <w:numPr>
+          <w:ilvl w:val="0"/>
+          <w:numId w:val="1"/>
+        </w:numPr>
+      </w:pPr>
+      <w:r>
+        <w:t>IS THAT ALL!</w:t>
+      </w:r>
+    </w:p>
+    <w:p>
+      <w:pPr>
+        <w:pStyle w:val="ListParagraph"/>
+        <w:numPr>
+          <w:ilvl w:val="0"/>
+          <w:numId w:val="1"/>
+        </w:numPr>
+      </w:pPr>
+      <w:r>
+        <w:t>COME ON IM GETTING BORED HERE… FINISH THE JOB AND KILL ME!! Oh wait you can’t</w:t>
+      </w:r>
+    </w:p>
+    <w:p>
+      <w:pPr>
+        <w:pStyle w:val="ListParagraph"/>
+        <w:numPr>
+          <w:ilvl w:val="0"/>
+          <w:numId w:val="1"/>
+        </w:numPr>
+      </w:pPr>
       <w:proofErr w:type="spellStart"/>
       <w:r>
-        <w:t>KNOCK</w:t>
+        <w:t>Zzzzzz</w:t>
       </w:r>
       <w:proofErr w:type="spellEnd"/>
       <w:r>
-        <w:t xml:space="preserve"> WHO’S THERE … MY SHEILD, MY SHEILD WHO? MY SHEILD IN YO FACE!!!</w:t>
-      </w:r>
-    </w:p>
-    <w:p>
-      <w:pPr>
-        <w:pStyle w:val="ListParagraph"/>
-        <w:numPr>
-          <w:ilvl w:val="0"/>
-          <w:numId w:val="1"/>
-        </w:numPr>
-      </w:pPr>
-      <w:r>
-        <w:t>WOW HOPEFULLY YOU CAN STILL SEE I WOULDN’T WANT TO MAKE THINGS TO EASY!!!</w:t>
-      </w:r>
-    </w:p>
-    <w:p>
-      <w:pPr>
-        <w:pStyle w:val="ListParagraph"/>
-        <w:numPr>
-          <w:ilvl w:val="0"/>
-          <w:numId w:val="1"/>
-        </w:numPr>
-      </w:pPr>
-      <w:r>
-        <w:t>I CAN GET HIT… BY EVERYTHING…AND STILL KILL YOU!!</w:t>
-      </w:r>
-    </w:p>
-    <w:p>
-      <w:pPr>
-        <w:pStyle w:val="ListParagraph"/>
-        <w:numPr>
-          <w:ilvl w:val="0"/>
-          <w:numId w:val="1"/>
-        </w:numPr>
-      </w:pPr>
-      <w:r>
-        <w:t>ITS NOT MY FAULT IM UNBELIVABLEY JACKED. I BARELY EVEN LIFT BRO!</w:t>
-      </w:r>
-    </w:p>
-    <w:p>
-      <w:pPr>
-        <w:pStyle w:val="ListParagraph"/>
-        <w:numPr>
-          <w:ilvl w:val="0"/>
-          <w:numId w:val="1"/>
-        </w:numPr>
-      </w:pPr>
-      <w:r>
-        <w:t>SO PUNY HAHAHA. HOW ARE SUPPOSE TO DO ANYTHING!</w:t>
-      </w:r>
-    </w:p>
-    <w:p>
-      <w:pPr>
-        <w:pStyle w:val="ListParagraph"/>
-        <w:numPr>
-          <w:ilvl w:val="0"/>
-          <w:numId w:val="1"/>
-        </w:numPr>
-      </w:pPr>
-      <w:r>
-        <w:t>SHEILD… BASH!</w:t>
-      </w:r>
-    </w:p>
-    <w:p>
-      <w:pPr>
-        <w:pStyle w:val="ListParagraph"/>
-        <w:numPr>
-          <w:ilvl w:val="0"/>
-          <w:numId w:val="1"/>
-        </w:numPr>
-      </w:pPr>
-      <w:r>
-        <w:t>BURN, BURN, BURN HAHAHAHAHA</w:t>
-      </w:r>
-    </w:p>
-    <w:p>
-      <w:pPr>
-        <w:pStyle w:val="ListParagraph"/>
-        <w:numPr>
-          <w:ilvl w:val="0"/>
-          <w:numId w:val="1"/>
-        </w:numPr>
-      </w:pPr>
-      <w:r>
-        <w:t>YOU HUNTED MY KIND FOR YEARS! NOW ITS MY TURN!</w:t>
-      </w:r>
-    </w:p>
-    <w:p>
-      <w:pPr>
-        <w:pStyle w:val="ListParagraph"/>
-        <w:numPr>
-          <w:ilvl w:val="0"/>
-          <w:numId w:val="1"/>
-        </w:numPr>
-      </w:pPr>
-      <w:r>
-        <w:t>YOU THINK ITS HARD TO KILL ME NOW YOU SHOULD HAVE SEEN ME WITH ALL OF MY LIMBS!!!!!!!!!</w:t>
-      </w:r>
-    </w:p>
-    <w:p>
-      <w:pPr>
-        <w:pStyle w:val="ListParagraph"/>
-        <w:numPr>
-          <w:ilvl w:val="0"/>
-          <w:numId w:val="1"/>
-        </w:numPr>
-      </w:pPr>
-      <w:r>
-        <w:t>WE HAVE BEEN FIGHTING SO LONG MY LIMBS ARE GETTING RUSTY!</w:t>
-      </w:r>
-    </w:p>
-    <w:p>
-      <w:pPr>
-        <w:pStyle w:val="ListParagraph"/>
-        <w:numPr>
-          <w:ilvl w:val="0"/>
-          <w:numId w:val="1"/>
-        </w:numPr>
-      </w:pPr>
-      <w:r>
-        <w:t>IM GONNA KILL YOU WITH MY CHODE!!!</w:t>
+        <w:t>… oh huh? Ugh you are still trying to attack?</w:t>
       </w:r>
     </w:p>
     <w:p>

</xml_diff>

<commit_message>
Finished Bjor'n Combat Dialog
</commit_message>
<xml_diff>
--- a/Bjorn combat dialog.docx
+++ b/Bjorn combat dialog.docx
@@ -1,6 +1,6 @@
 
 <file path=word/document.xml><?xml version="1.0" encoding="utf-8"?>
-<w:document xmlns:wpc="http://schemas.microsoft.com/office/word/2010/wordprocessingCanvas" xmlns:cx="http://schemas.microsoft.com/office/drawing/2014/chartex" xmlns:cx1="http://schemas.microsoft.com/office/drawing/2015/9/8/chartex" xmlns:mc="http://schemas.openxmlformats.org/markup-compatibility/2006" xmlns:o="urn:schemas-microsoft-com:office:office" xmlns:r="http://schemas.openxmlformats.org/officeDocument/2006/relationships" xmlns:m="http://schemas.openxmlformats.org/officeDocument/2006/math" xmlns:v="urn:schemas-microsoft-com:vml" xmlns:wp14="http://schemas.microsoft.com/office/word/2010/wordprocessingDrawing" xmlns:wp="http://schemas.openxmlformats.org/drawingml/2006/wordprocessingDrawing" xmlns:w10="urn:schemas-microsoft-com:office:word" xmlns:w="http://schemas.openxmlformats.org/wordprocessingml/2006/main" xmlns:w14="http://schemas.microsoft.com/office/word/2010/wordml" xmlns:w15="http://schemas.microsoft.com/office/word/2012/wordml" xmlns:w16se="http://schemas.microsoft.com/office/word/2015/wordml/symex" xmlns:wpg="http://schemas.microsoft.com/office/word/2010/wordprocessingGroup" xmlns:wpi="http://schemas.microsoft.com/office/word/2010/wordprocessingInk" xmlns:wne="http://schemas.microsoft.com/office/word/2006/wordml" xmlns:wps="http://schemas.microsoft.com/office/word/2010/wordprocessingShape" mc:Ignorable="w14 w15 w16se wp14">
+<w:document xmlns:wpc="http://schemas.microsoft.com/office/word/2010/wordprocessingCanvas" xmlns:cx="http://schemas.microsoft.com/office/drawing/2014/chartex" xmlns:cx1="http://schemas.microsoft.com/office/drawing/2015/9/8/chartex" xmlns:cx2="http://schemas.microsoft.com/office/drawing/2015/10/21/chartex" xmlns:cx3="http://schemas.microsoft.com/office/drawing/2016/5/9/chartex" xmlns:cx4="http://schemas.microsoft.com/office/drawing/2016/5/10/chartex" xmlns:cx5="http://schemas.microsoft.com/office/drawing/2016/5/11/chartex" xmlns:mc="http://schemas.openxmlformats.org/markup-compatibility/2006" xmlns:o="urn:schemas-microsoft-com:office:office" xmlns:r="http://schemas.openxmlformats.org/officeDocument/2006/relationships" xmlns:m="http://schemas.openxmlformats.org/officeDocument/2006/math" xmlns:v="urn:schemas-microsoft-com:vml" xmlns:wp14="http://schemas.microsoft.com/office/word/2010/wordprocessingDrawing" xmlns:wp="http://schemas.openxmlformats.org/drawingml/2006/wordprocessingDrawing" xmlns:w10="urn:schemas-microsoft-com:office:word" xmlns:w="http://schemas.openxmlformats.org/wordprocessingml/2006/main" xmlns:w14="http://schemas.microsoft.com/office/word/2010/wordml" xmlns:w15="http://schemas.microsoft.com/office/word/2012/wordml" xmlns:w16se="http://schemas.microsoft.com/office/word/2015/wordml/symex" xmlns:wpg="http://schemas.microsoft.com/office/word/2010/wordprocessingGroup" xmlns:wpi="http://schemas.microsoft.com/office/word/2010/wordprocessingInk" xmlns:wne="http://schemas.microsoft.com/office/word/2006/wordml" xmlns:wps="http://schemas.microsoft.com/office/word/2010/wordprocessingShape" mc:Ignorable="w14 w15 w16se wp14">
   <w:body>
     <w:p>
       <w:pPr>
@@ -57,7 +57,7 @@
         <w:pStyle w:val="ListParagraph"/>
         <w:numPr>
           <w:ilvl w:val="0"/>
-          <w:numId w:val="1"/>
+          <w:numId w:val="2"/>
         </w:numPr>
       </w:pPr>
       <w:proofErr w:type="spellStart"/>
@@ -82,7 +82,7 @@
         <w:pStyle w:val="ListParagraph"/>
         <w:numPr>
           <w:ilvl w:val="0"/>
-          <w:numId w:val="1"/>
+          <w:numId w:val="2"/>
         </w:numPr>
       </w:pPr>
       <w:r>
@@ -97,7 +97,7 @@
         <w:pStyle w:val="ListParagraph"/>
         <w:numPr>
           <w:ilvl w:val="0"/>
-          <w:numId w:val="1"/>
+          <w:numId w:val="2"/>
         </w:numPr>
       </w:pPr>
       <w:r>
@@ -112,7 +112,7 @@
         <w:pStyle w:val="ListParagraph"/>
         <w:numPr>
           <w:ilvl w:val="0"/>
-          <w:numId w:val="1"/>
+          <w:numId w:val="2"/>
         </w:numPr>
       </w:pPr>
       <w:r>
@@ -127,7 +127,7 @@
         <w:pStyle w:val="ListParagraph"/>
         <w:numPr>
           <w:ilvl w:val="0"/>
-          <w:numId w:val="1"/>
+          <w:numId w:val="2"/>
         </w:numPr>
       </w:pPr>
       <w:r>
@@ -139,7 +139,7 @@
         <w:pStyle w:val="ListParagraph"/>
         <w:numPr>
           <w:ilvl w:val="0"/>
-          <w:numId w:val="1"/>
+          <w:numId w:val="2"/>
         </w:numPr>
       </w:pPr>
       <w:r>
@@ -159,7 +159,7 @@
         <w:pStyle w:val="ListParagraph"/>
         <w:numPr>
           <w:ilvl w:val="0"/>
-          <w:numId w:val="1"/>
+          <w:numId w:val="2"/>
         </w:numPr>
       </w:pPr>
       <w:r>
@@ -171,7 +171,7 @@
         <w:pStyle w:val="ListParagraph"/>
         <w:numPr>
           <w:ilvl w:val="0"/>
-          <w:numId w:val="1"/>
+          <w:numId w:val="2"/>
         </w:numPr>
       </w:pPr>
       <w:r>
@@ -183,7 +183,7 @@
         <w:pStyle w:val="ListParagraph"/>
         <w:numPr>
           <w:ilvl w:val="0"/>
-          <w:numId w:val="1"/>
+          <w:numId w:val="2"/>
         </w:numPr>
       </w:pPr>
       <w:r>
@@ -195,19 +195,24 @@
         <w:pStyle w:val="ListParagraph"/>
         <w:numPr>
           <w:ilvl w:val="0"/>
-          <w:numId w:val="1"/>
-        </w:numPr>
-      </w:pPr>
-      <w:r>
-        <w:t>SO PUNY HAHAHA. HOW ARE SUPPOSE TO DO ANYTHING!</w:t>
-      </w:r>
-    </w:p>
-    <w:p>
-      <w:pPr>
-        <w:pStyle w:val="ListParagraph"/>
-        <w:numPr>
-          <w:ilvl w:val="0"/>
-          <w:numId w:val="1"/>
+          <w:numId w:val="2"/>
+        </w:numPr>
+      </w:pPr>
+      <w:proofErr w:type="gramStart"/>
+      <w:r>
+        <w:t>SO</w:t>
+      </w:r>
+      <w:proofErr w:type="gramEnd"/>
+      <w:r>
+        <w:t xml:space="preserve"> PUNY HAHAHA. HOW ARE SUPPOSE TO DO ANYTHING!</w:t>
+      </w:r>
+    </w:p>
+    <w:p>
+      <w:pPr>
+        <w:pStyle w:val="ListParagraph"/>
+        <w:numPr>
+          <w:ilvl w:val="0"/>
+          <w:numId w:val="2"/>
         </w:numPr>
       </w:pPr>
       <w:r>
@@ -219,7 +224,7 @@
         <w:pStyle w:val="ListParagraph"/>
         <w:numPr>
           <w:ilvl w:val="0"/>
-          <w:numId w:val="1"/>
+          <w:numId w:val="2"/>
         </w:numPr>
       </w:pPr>
       <w:r>
@@ -231,7 +236,7 @@
         <w:pStyle w:val="ListParagraph"/>
         <w:numPr>
           <w:ilvl w:val="0"/>
-          <w:numId w:val="1"/>
+          <w:numId w:val="2"/>
         </w:numPr>
       </w:pPr>
       <w:r>
@@ -243,19 +248,25 @@
         <w:pStyle w:val="ListParagraph"/>
         <w:numPr>
           <w:ilvl w:val="0"/>
-          <w:numId w:val="1"/>
-        </w:numPr>
-      </w:pPr>
-      <w:r>
-        <w:t>YOU THINK ITS HARD TO KILL ME NOW YOU SHOULD HAVE SEEN ME WITH ALL OF MY LIMBS!!!!!!!!!</w:t>
-      </w:r>
-    </w:p>
-    <w:p>
-      <w:pPr>
-        <w:pStyle w:val="ListParagraph"/>
-        <w:numPr>
-          <w:ilvl w:val="0"/>
-          <w:numId w:val="1"/>
+          <w:numId w:val="2"/>
+        </w:numPr>
+      </w:pPr>
+      <w:r>
+        <w:t xml:space="preserve">YOU THINK ITS HARD TO KILL ME NOW YOU SHOULD HAVE SEEN ME WITH </w:t>
+      </w:r>
+      <w:r>
+        <w:t>ALL</w:t>
+      </w:r>
+      <w:r>
+        <w:t xml:space="preserve"> MY LIMBS!!!!!!!!!</w:t>
+      </w:r>
+    </w:p>
+    <w:p>
+      <w:pPr>
+        <w:pStyle w:val="ListParagraph"/>
+        <w:numPr>
+          <w:ilvl w:val="0"/>
+          <w:numId w:val="2"/>
         </w:numPr>
       </w:pPr>
       <w:r>
@@ -267,7 +278,7 @@
         <w:pStyle w:val="ListParagraph"/>
         <w:numPr>
           <w:ilvl w:val="0"/>
-          <w:numId w:val="1"/>
+          <w:numId w:val="2"/>
         </w:numPr>
       </w:pPr>
       <w:r>
@@ -279,7 +290,7 @@
         <w:pStyle w:val="ListParagraph"/>
         <w:numPr>
           <w:ilvl w:val="0"/>
-          <w:numId w:val="1"/>
+          <w:numId w:val="2"/>
         </w:numPr>
       </w:pPr>
       <w:r>
@@ -291,7 +302,7 @@
         <w:pStyle w:val="ListParagraph"/>
         <w:numPr>
           <w:ilvl w:val="0"/>
-          <w:numId w:val="1"/>
+          <w:numId w:val="2"/>
         </w:numPr>
       </w:pPr>
       <w:r>
@@ -303,7 +314,7 @@
         <w:pStyle w:val="ListParagraph"/>
         <w:numPr>
           <w:ilvl w:val="0"/>
-          <w:numId w:val="1"/>
+          <w:numId w:val="2"/>
         </w:numPr>
       </w:pPr>
       <w:r>
@@ -315,7 +326,7 @@
         <w:pStyle w:val="ListParagraph"/>
         <w:numPr>
           <w:ilvl w:val="0"/>
-          <w:numId w:val="1"/>
+          <w:numId w:val="2"/>
         </w:numPr>
       </w:pPr>
       <w:r>
@@ -327,19 +338,25 @@
         <w:pStyle w:val="ListParagraph"/>
         <w:numPr>
           <w:ilvl w:val="0"/>
-          <w:numId w:val="1"/>
-        </w:numPr>
-      </w:pPr>
-      <w:r>
-        <w:t>COME ON IM GETTING BORED HERE… FINISH THE JOB AND KILL ME!! Oh wait you can’t</w:t>
-      </w:r>
-    </w:p>
-    <w:p>
-      <w:pPr>
-        <w:pStyle w:val="ListParagraph"/>
-        <w:numPr>
-          <w:ilvl w:val="0"/>
-          <w:numId w:val="1"/>
+          <w:numId w:val="2"/>
+        </w:numPr>
+      </w:pPr>
+      <w:r>
+        <w:t xml:space="preserve">COME ON IM GETTING BORED HERE… FINISH THE JOB AND KILL ME!! </w:t>
+      </w:r>
+      <w:r>
+        <w:t>Oh,</w:t>
+      </w:r>
+      <w:r>
+        <w:t xml:space="preserve"> wait you can’t</w:t>
+      </w:r>
+    </w:p>
+    <w:p>
+      <w:pPr>
+        <w:pStyle w:val="ListParagraph"/>
+        <w:numPr>
+          <w:ilvl w:val="0"/>
+          <w:numId w:val="2"/>
         </w:numPr>
       </w:pPr>
       <w:proofErr w:type="spellStart"/>
@@ -348,17 +365,134 @@
       </w:r>
       <w:proofErr w:type="spellEnd"/>
       <w:r>
-        <w:t>… oh huh? Ugh you are still trying to attack?</w:t>
-      </w:r>
-    </w:p>
-    <w:p>
-      <w:pPr>
-        <w:pStyle w:val="ListParagraph"/>
-        <w:numPr>
-          <w:ilvl w:val="0"/>
-          <w:numId w:val="1"/>
-        </w:numPr>
-      </w:pPr>
+        <w:t xml:space="preserve">… oh huh? Ugh </w:t>
+      </w:r>
+      <w:r>
+        <w:t xml:space="preserve">are you </w:t>
+      </w:r>
+      <w:r>
+        <w:t xml:space="preserve">still trying to </w:t>
+      </w:r>
+      <w:r>
+        <w:t>kill me</w:t>
+      </w:r>
+      <w:r>
+        <w:t>?</w:t>
+      </w:r>
+    </w:p>
+    <w:p>
+      <w:pPr>
+        <w:pStyle w:val="ListParagraph"/>
+        <w:numPr>
+          <w:ilvl w:val="0"/>
+          <w:numId w:val="2"/>
+        </w:numPr>
+      </w:pPr>
+      <w:r>
+        <w:t xml:space="preserve">I wonder what would happen if I stood in front of you so you could kill me? </w:t>
+      </w:r>
+      <w:r>
+        <w:t>oh</w:t>
+      </w:r>
+      <w:r>
+        <w:t xml:space="preserve"> nothing happens</w:t>
+      </w:r>
+      <w:r>
+        <w:t>.</w:t>
+      </w:r>
+    </w:p>
+    <w:p>
+      <w:pPr>
+        <w:pStyle w:val="ListParagraph"/>
+        <w:numPr>
+          <w:ilvl w:val="0"/>
+          <w:numId w:val="2"/>
+        </w:numPr>
+      </w:pPr>
+      <w:r>
+        <w:t>I’m</w:t>
+      </w:r>
+      <w:r>
+        <w:t xml:space="preserve"> getting very bored kill me or YOUR GETTING MY SHEILD IN YOUR HEAD!!!</w:t>
+      </w:r>
+    </w:p>
+    <w:p>
+      <w:pPr>
+        <w:pStyle w:val="ListParagraph"/>
+        <w:numPr>
+          <w:ilvl w:val="0"/>
+          <w:numId w:val="2"/>
+        </w:numPr>
+      </w:pPr>
+      <w:r>
+        <w:t>AH COME ON YOUR DEAD ALREADY!</w:t>
+      </w:r>
+    </w:p>
+    <w:p>
+      <w:pPr>
+        <w:pStyle w:val="ListParagraph"/>
+        <w:numPr>
+          <w:ilvl w:val="0"/>
+          <w:numId w:val="2"/>
+        </w:numPr>
+      </w:pPr>
+      <w:r>
+        <w:t>Oh, I’m sorry DID YOU TAKE TO MANY BULLETS TO THE HEAD!</w:t>
+      </w:r>
+    </w:p>
+    <w:p>
+      <w:pPr>
+        <w:pStyle w:val="ListParagraph"/>
+        <w:numPr>
+          <w:ilvl w:val="0"/>
+          <w:numId w:val="2"/>
+        </w:numPr>
+      </w:pPr>
+      <w:r>
+        <w:t>YOU GUYS ARE PRIORITIZING ME AND IM STILL ALIVE</w:t>
+      </w:r>
+    </w:p>
+    <w:p>
+      <w:pPr>
+        <w:pStyle w:val="ListParagraph"/>
+        <w:numPr>
+          <w:ilvl w:val="0"/>
+          <w:numId w:val="2"/>
+        </w:numPr>
+      </w:pPr>
+      <w:r>
+        <w:t>FOR OVER HUNDERED YEARS WE HADE PEACE BUT NOW I CAN SHOW YOU A SPACE DWARF’S POWER!!</w:t>
+      </w:r>
+    </w:p>
+    <w:p>
+      <w:pPr>
+        <w:pStyle w:val="ListParagraph"/>
+        <w:numPr>
+          <w:ilvl w:val="0"/>
+          <w:numId w:val="2"/>
+        </w:numPr>
+      </w:pPr>
+      <w:r>
+        <w:t>Your puny kind hun</w:t>
+      </w:r>
+      <w:r>
+        <w:t>t my kind for sport? NOW ITS</w:t>
+      </w:r>
+      <w:r>
+        <w:t xml:space="preserve"> MY TURN!</w:t>
+      </w:r>
+    </w:p>
+    <w:p>
+      <w:pPr>
+        <w:pStyle w:val="ListParagraph"/>
+        <w:numPr>
+          <w:ilvl w:val="0"/>
+          <w:numId w:val="2"/>
+        </w:numPr>
+      </w:pPr>
+      <w:r>
+        <w:t>I hope you guys like lead. BECAUSE YOUR GONNA EAT SOME!!!</w:t>
+      </w:r>
       <w:bookmarkStart w:id="0" w:name="_GoBack"/>
       <w:bookmarkEnd w:id="0"/>
     </w:p>
@@ -373,7 +507,7 @@
 </file>
 
 <file path=word/numbering.xml><?xml version="1.0" encoding="utf-8"?>
-<w:numbering xmlns:wpc="http://schemas.microsoft.com/office/word/2010/wordprocessingCanvas" xmlns:cx="http://schemas.microsoft.com/office/drawing/2014/chartex" xmlns:cx1="http://schemas.microsoft.com/office/drawing/2015/9/8/chartex" xmlns:mc="http://schemas.openxmlformats.org/markup-compatibility/2006" xmlns:o="urn:schemas-microsoft-com:office:office" xmlns:r="http://schemas.openxmlformats.org/officeDocument/2006/relationships" xmlns:m="http://schemas.openxmlformats.org/officeDocument/2006/math" xmlns:v="urn:schemas-microsoft-com:vml" xmlns:wp14="http://schemas.microsoft.com/office/word/2010/wordprocessingDrawing" xmlns:wp="http://schemas.openxmlformats.org/drawingml/2006/wordprocessingDrawing" xmlns:w10="urn:schemas-microsoft-com:office:word" xmlns:w="http://schemas.openxmlformats.org/wordprocessingml/2006/main" xmlns:w14="http://schemas.microsoft.com/office/word/2010/wordml" xmlns:w15="http://schemas.microsoft.com/office/word/2012/wordml" xmlns:w16se="http://schemas.microsoft.com/office/word/2015/wordml/symex" xmlns:wpg="http://schemas.microsoft.com/office/word/2010/wordprocessingGroup" xmlns:wpi="http://schemas.microsoft.com/office/word/2010/wordprocessingInk" xmlns:wne="http://schemas.microsoft.com/office/word/2006/wordml" xmlns:wps="http://schemas.microsoft.com/office/word/2010/wordprocessingShape" mc:Ignorable="w14 w15 w16se wp14">
+<w:numbering xmlns:wpc="http://schemas.microsoft.com/office/word/2010/wordprocessingCanvas" xmlns:cx="http://schemas.microsoft.com/office/drawing/2014/chartex" xmlns:cx1="http://schemas.microsoft.com/office/drawing/2015/9/8/chartex" xmlns:cx2="http://schemas.microsoft.com/office/drawing/2015/10/21/chartex" xmlns:cx3="http://schemas.microsoft.com/office/drawing/2016/5/9/chartex" xmlns:cx4="http://schemas.microsoft.com/office/drawing/2016/5/10/chartex" xmlns:cx5="http://schemas.microsoft.com/office/drawing/2016/5/11/chartex" xmlns:mc="http://schemas.openxmlformats.org/markup-compatibility/2006" xmlns:o="urn:schemas-microsoft-com:office:office" xmlns:r="http://schemas.openxmlformats.org/officeDocument/2006/relationships" xmlns:m="http://schemas.openxmlformats.org/officeDocument/2006/math" xmlns:v="urn:schemas-microsoft-com:vml" xmlns:wp14="http://schemas.microsoft.com/office/word/2010/wordprocessingDrawing" xmlns:wp="http://schemas.openxmlformats.org/drawingml/2006/wordprocessingDrawing" xmlns:w10="urn:schemas-microsoft-com:office:word" xmlns:w="http://schemas.openxmlformats.org/wordprocessingml/2006/main" xmlns:w14="http://schemas.microsoft.com/office/word/2010/wordml" xmlns:w15="http://schemas.microsoft.com/office/word/2012/wordml" xmlns:w16se="http://schemas.microsoft.com/office/word/2015/wordml/symex" xmlns:wpg="http://schemas.microsoft.com/office/word/2010/wordprocessingGroup" xmlns:wpi="http://schemas.microsoft.com/office/word/2010/wordprocessingInk" xmlns:wne="http://schemas.microsoft.com/office/word/2006/wordml" xmlns:wps="http://schemas.microsoft.com/office/word/2010/wordprocessingShape" mc:Ignorable="w14 w15 w16se wp14">
   <w:abstractNum w:abstractNumId="0" w15:restartNumberingAfterBreak="0">
     <w:nsid w:val="3E672816"/>
     <w:multiLevelType w:val="hybridMultilevel"/>
@@ -487,8 +621,124 @@
       </w:rPr>
     </w:lvl>
   </w:abstractNum>
+  <w:abstractNum w:abstractNumId="1" w15:restartNumberingAfterBreak="0">
+    <w:nsid w:val="4A0A21E9"/>
+    <w:multiLevelType w:val="hybridMultilevel"/>
+    <w:tmpl w:val="1CA2FDB0"/>
+    <w:lvl w:ilvl="0" w:tplc="1009000F">
+      <w:start w:val="1"/>
+      <w:numFmt w:val="decimal"/>
+      <w:lvlText w:val="%1."/>
+      <w:lvlJc w:val="left"/>
+      <w:pPr>
+        <w:ind w:left="720" w:hanging="360"/>
+      </w:pPr>
+      <w:rPr>
+        <w:rFonts w:hint="default"/>
+      </w:rPr>
+    </w:lvl>
+    <w:lvl w:ilvl="1" w:tplc="04090003">
+      <w:start w:val="1"/>
+      <w:numFmt w:val="bullet"/>
+      <w:lvlText w:val="o"/>
+      <w:lvlJc w:val="left"/>
+      <w:pPr>
+        <w:ind w:left="1440" w:hanging="360"/>
+      </w:pPr>
+      <w:rPr>
+        <w:rFonts w:ascii="Courier New" w:hAnsi="Courier New" w:cs="Courier New" w:hint="default"/>
+      </w:rPr>
+    </w:lvl>
+    <w:lvl w:ilvl="2" w:tplc="04090005" w:tentative="1">
+      <w:start w:val="1"/>
+      <w:numFmt w:val="bullet"/>
+      <w:lvlText w:val=""/>
+      <w:lvlJc w:val="left"/>
+      <w:pPr>
+        <w:ind w:left="2160" w:hanging="360"/>
+      </w:pPr>
+      <w:rPr>
+        <w:rFonts w:ascii="Wingdings" w:hAnsi="Wingdings" w:hint="default"/>
+      </w:rPr>
+    </w:lvl>
+    <w:lvl w:ilvl="3" w:tplc="04090001" w:tentative="1">
+      <w:start w:val="1"/>
+      <w:numFmt w:val="bullet"/>
+      <w:lvlText w:val=""/>
+      <w:lvlJc w:val="left"/>
+      <w:pPr>
+        <w:ind w:left="2880" w:hanging="360"/>
+      </w:pPr>
+      <w:rPr>
+        <w:rFonts w:ascii="Symbol" w:hAnsi="Symbol" w:hint="default"/>
+      </w:rPr>
+    </w:lvl>
+    <w:lvl w:ilvl="4" w:tplc="04090003" w:tentative="1">
+      <w:start w:val="1"/>
+      <w:numFmt w:val="bullet"/>
+      <w:lvlText w:val="o"/>
+      <w:lvlJc w:val="left"/>
+      <w:pPr>
+        <w:ind w:left="3600" w:hanging="360"/>
+      </w:pPr>
+      <w:rPr>
+        <w:rFonts w:ascii="Courier New" w:hAnsi="Courier New" w:cs="Courier New" w:hint="default"/>
+      </w:rPr>
+    </w:lvl>
+    <w:lvl w:ilvl="5" w:tplc="04090005" w:tentative="1">
+      <w:start w:val="1"/>
+      <w:numFmt w:val="bullet"/>
+      <w:lvlText w:val=""/>
+      <w:lvlJc w:val="left"/>
+      <w:pPr>
+        <w:ind w:left="4320" w:hanging="360"/>
+      </w:pPr>
+      <w:rPr>
+        <w:rFonts w:ascii="Wingdings" w:hAnsi="Wingdings" w:hint="default"/>
+      </w:rPr>
+    </w:lvl>
+    <w:lvl w:ilvl="6" w:tplc="04090001" w:tentative="1">
+      <w:start w:val="1"/>
+      <w:numFmt w:val="bullet"/>
+      <w:lvlText w:val=""/>
+      <w:lvlJc w:val="left"/>
+      <w:pPr>
+        <w:ind w:left="5040" w:hanging="360"/>
+      </w:pPr>
+      <w:rPr>
+        <w:rFonts w:ascii="Symbol" w:hAnsi="Symbol" w:hint="default"/>
+      </w:rPr>
+    </w:lvl>
+    <w:lvl w:ilvl="7" w:tplc="04090003" w:tentative="1">
+      <w:start w:val="1"/>
+      <w:numFmt w:val="bullet"/>
+      <w:lvlText w:val="o"/>
+      <w:lvlJc w:val="left"/>
+      <w:pPr>
+        <w:ind w:left="5760" w:hanging="360"/>
+      </w:pPr>
+      <w:rPr>
+        <w:rFonts w:ascii="Courier New" w:hAnsi="Courier New" w:cs="Courier New" w:hint="default"/>
+      </w:rPr>
+    </w:lvl>
+    <w:lvl w:ilvl="8" w:tplc="04090005" w:tentative="1">
+      <w:start w:val="1"/>
+      <w:numFmt w:val="bullet"/>
+      <w:lvlText w:val=""/>
+      <w:lvlJc w:val="left"/>
+      <w:pPr>
+        <w:ind w:left="6480" w:hanging="360"/>
+      </w:pPr>
+      <w:rPr>
+        <w:rFonts w:ascii="Wingdings" w:hAnsi="Wingdings" w:hint="default"/>
+      </w:rPr>
+    </w:lvl>
+  </w:abstractNum>
   <w:num w:numId="1">
     <w:abstractNumId w:val="0"/>
+  </w:num>
+  <w:num w:numId="2">
+    <w:abstractNumId w:val="1"/>
   </w:num>
 </w:numbering>
 </file>
@@ -510,7 +760,7 @@
       </w:pPr>
     </w:pPrDefault>
   </w:docDefaults>
-  <w:latentStyles w:defLockedState="0" w:defUIPriority="99" w:defSemiHidden="0" w:defUnhideWhenUsed="0" w:defQFormat="0" w:count="371">
+  <w:latentStyles w:defLockedState="0" w:defUIPriority="99" w:defSemiHidden="0" w:defUnhideWhenUsed="0" w:defQFormat="0" w:count="374">
     <w:lsdException w:name="Normal" w:uiPriority="0" w:qFormat="1"/>
     <w:lsdException w:name="heading 1" w:uiPriority="9" w:qFormat="1"/>
     <w:lsdException w:name="heading 2" w:semiHidden="1" w:uiPriority="9" w:unhideWhenUsed="1" w:qFormat="1"/>
@@ -616,7 +866,6 @@
     <w:lsdException w:name="HTML Sample" w:semiHidden="1" w:unhideWhenUsed="1"/>
     <w:lsdException w:name="HTML Typewriter" w:semiHidden="1" w:unhideWhenUsed="1"/>
     <w:lsdException w:name="HTML Variable" w:semiHidden="1" w:unhideWhenUsed="1"/>
-    <w:lsdException w:name="Normal Table" w:semiHidden="1" w:unhideWhenUsed="1"/>
     <w:lsdException w:name="annotation subject" w:semiHidden="1" w:unhideWhenUsed="1"/>
     <w:lsdException w:name="No List" w:semiHidden="1" w:unhideWhenUsed="1"/>
     <w:lsdException w:name="Outline List 1" w:semiHidden="1" w:unhideWhenUsed="1"/>
@@ -661,7 +910,6 @@
     <w:lsdException w:name="Table Professional" w:semiHidden="1" w:unhideWhenUsed="1"/>
     <w:lsdException w:name="Table Subtle 1" w:semiHidden="1" w:unhideWhenUsed="1"/>
     <w:lsdException w:name="Table Subtle 2" w:semiHidden="1" w:unhideWhenUsed="1"/>
-    <w:lsdException w:name="Table Web 1" w:semiHidden="1" w:unhideWhenUsed="1"/>
     <w:lsdException w:name="Table Web 2" w:semiHidden="1" w:unhideWhenUsed="1"/>
     <w:lsdException w:name="Table Web 3" w:semiHidden="1" w:unhideWhenUsed="1"/>
     <w:lsdException w:name="Balloon Text" w:semiHidden="1" w:unhideWhenUsed="1"/>
@@ -882,6 +1130,9 @@
     <w:lsdException w:name="List Table 5 Dark Accent 6" w:uiPriority="50"/>
     <w:lsdException w:name="List Table 6 Colorful Accent 6" w:uiPriority="51"/>
     <w:lsdException w:name="List Table 7 Colorful Accent 6" w:uiPriority="52"/>
+    <w:lsdException w:name="Mention" w:semiHidden="1" w:unhideWhenUsed="1"/>
+    <w:lsdException w:name="Smart Hyperlink" w:semiHidden="1" w:unhideWhenUsed="1"/>
+    <w:lsdException w:name="Hashtag" w:semiHidden="1" w:unhideWhenUsed="1"/>
   </w:latentStyles>
   <w:style w:type="paragraph" w:default="1" w:styleId="Normal">
     <w:name w:val="Normal"/>

</xml_diff>